<commit_message>
Use Cases and Tex file updated
Edited the Use Case Document, should be 100% correct now, added my pieces to the .tex document, will reflect on the next compile and upload.
</commit_message>
<xml_diff>
--- a/UseCaseDocument.docx
+++ b/UseCaseDocument.docx
@@ -336,7 +336,7 @@
           <w:lang w:eastAsia="en-ZA"/>
         </w:rPr>
         <w:drawing>
-          <wp:anchor distT="0" distB="0" distL="114300" distR="114300" simplePos="0" relativeHeight="251617792" behindDoc="0" locked="0" layoutInCell="1" allowOverlap="1" wp14:anchorId="130F3649" wp14:editId="49A23F13">
+          <wp:anchor distT="0" distB="0" distL="114300" distR="114300" simplePos="0" relativeHeight="251613696" behindDoc="0" locked="0" layoutInCell="1" allowOverlap="1" wp14:anchorId="130F3649" wp14:editId="49A23F13">
             <wp:simplePos x="0" y="0"/>
             <wp:positionH relativeFrom="column">
               <wp:posOffset>4337685</wp:posOffset>
@@ -569,7 +569,7 @@
           <w:lang w:eastAsia="en-ZA"/>
         </w:rPr>
         <w:drawing>
-          <wp:anchor distT="0" distB="0" distL="114300" distR="114300" simplePos="0" relativeHeight="251618816" behindDoc="0" locked="0" layoutInCell="1" allowOverlap="1" wp14:anchorId="43F13BA6" wp14:editId="188A1AD6">
+          <wp:anchor distT="0" distB="0" distL="114300" distR="114300" simplePos="0" relativeHeight="251614720" behindDoc="0" locked="0" layoutInCell="1" allowOverlap="1" wp14:anchorId="43F13BA6" wp14:editId="188A1AD6">
             <wp:simplePos x="0" y="0"/>
             <wp:positionH relativeFrom="column">
               <wp:posOffset>6123940</wp:posOffset>
@@ -1073,8 +1073,126 @@
           <w:lang w:eastAsia="en-ZA"/>
         </w:rPr>
         <w:lastRenderedPageBreak/>
+        <w:pict>
+          <v:shape id="_x0000_s1220" type="#_x0000_t32" style="position:absolute;margin-left:-35.25pt;margin-top:611.65pt;width:116.1pt;height:48.3pt;z-index:251689472;mso-position-horizontal-relative:text;mso-position-vertical-relative:text" o:connectortype="straight">
+            <v:stroke endarrow="block"/>
+          </v:shape>
+        </w:pict>
+      </w:r>
+      <w:bookmarkEnd w:id="0"/>
+      <w:r>
+        <w:rPr>
+          <w:noProof/>
+          <w:lang w:eastAsia="en-ZA"/>
+        </w:rPr>
         <w:drawing>
-          <wp:anchor distT="0" distB="0" distL="114300" distR="114300" simplePos="0" relativeHeight="251685376" behindDoc="0" locked="0" layoutInCell="1" allowOverlap="1" wp14:anchorId="2F3299CE" wp14:editId="434335B3">
+          <wp:anchor distT="0" distB="0" distL="114300" distR="114300" simplePos="0" relativeHeight="251652096" behindDoc="0" locked="0" layoutInCell="1" allowOverlap="1" wp14:anchorId="55068CA9" wp14:editId="774F05EF">
+            <wp:simplePos x="0" y="0"/>
+            <wp:positionH relativeFrom="column">
+              <wp:posOffset>4391025</wp:posOffset>
+            </wp:positionH>
+            <wp:positionV relativeFrom="paragraph">
+              <wp:posOffset>8286115</wp:posOffset>
+            </wp:positionV>
+            <wp:extent cx="422910" cy="109220"/>
+            <wp:effectExtent l="0" t="0" r="0" b="0"/>
+            <wp:wrapNone/>
+            <wp:docPr id="14" name="Picture 14"/>
+            <wp:cNvGraphicFramePr>
+              <a:graphicFrameLocks xmlns:a="http://schemas.openxmlformats.org/drawingml/2006/main" noChangeAspect="1"/>
+            </wp:cNvGraphicFramePr>
+            <a:graphic xmlns:a="http://schemas.openxmlformats.org/drawingml/2006/main">
+              <a:graphicData uri="http://schemas.openxmlformats.org/drawingml/2006/picture">
+                <pic:pic xmlns:pic="http://schemas.openxmlformats.org/drawingml/2006/picture">
+                  <pic:nvPicPr>
+                    <pic:cNvPr id="0" name="Picture 6"/>
+                    <pic:cNvPicPr>
+                      <a:picLocks noChangeAspect="1" noChangeArrowheads="1"/>
+                    </pic:cNvPicPr>
+                  </pic:nvPicPr>
+                  <pic:blipFill>
+                    <a:blip r:embed="rId8">
+                      <a:extLst>
+                        <a:ext uri="{28A0092B-C50C-407E-A947-70E740481C1C}">
+                          <a14:useLocalDpi xmlns:a14="http://schemas.microsoft.com/office/drawing/2010/main" val="0"/>
+                        </a:ext>
+                      </a:extLst>
+                    </a:blip>
+                    <a:srcRect/>
+                    <a:stretch>
+                      <a:fillRect/>
+                    </a:stretch>
+                  </pic:blipFill>
+                  <pic:spPr bwMode="auto">
+                    <a:xfrm>
+                      <a:off x="0" y="0"/>
+                      <a:ext cx="422910" cy="109220"/>
+                    </a:xfrm>
+                    <a:prstGeom prst="rect">
+                      <a:avLst/>
+                    </a:prstGeom>
+                    <a:noFill/>
+                    <a:ln>
+                      <a:noFill/>
+                    </a:ln>
+                  </pic:spPr>
+                </pic:pic>
+              </a:graphicData>
+            </a:graphic>
+            <wp14:sizeRelH relativeFrom="page">
+              <wp14:pctWidth>0</wp14:pctWidth>
+            </wp14:sizeRelH>
+            <wp14:sizeRelV relativeFrom="page">
+              <wp14:pctHeight>0</wp14:pctHeight>
+            </wp14:sizeRelV>
+          </wp:anchor>
+        </w:drawing>
+      </w:r>
+      <w:r>
+        <w:rPr>
+          <w:noProof/>
+          <w:lang w:eastAsia="en-ZA"/>
+        </w:rPr>
+        <w:pict>
+          <v:shape id="_x0000_s1227" type="#_x0000_t34" style="position:absolute;margin-left:21.85pt;margin-top:273.3pt;width:544.5pt;height:227.25pt;rotation:270;z-index:251696640;mso-position-horizontal-relative:text;mso-position-vertical-relative:text" o:connectortype="elbow" adj="-32,-69719,-10015">
+            <v:stroke endarrow="block"/>
+          </v:shape>
+        </w:pict>
+      </w:r>
+      <w:r>
+        <w:rPr>
+          <w:noProof/>
+          <w:lang w:eastAsia="en-ZA"/>
+        </w:rPr>
+        <w:pict>
+          <v:oval id="_x0000_s1218" style="position:absolute;margin-left:82.35pt;margin-top:639.35pt;width:99.6pt;height:39.35pt;z-index:251687424;mso-position-horizontal-relative:text;mso-position-vertical-relative:text">
+            <v:textbox>
+              <w:txbxContent>
+                <w:p>
+                  <w:pPr>
+                    <w:rPr>
+                      <w:sz w:val="18"/>
+                    </w:rPr>
+                  </w:pPr>
+                  <w:r>
+                    <w:rPr>
+                      <w:sz w:val="18"/>
+                    </w:rPr>
+                    <w:t>4.2 Update Author</w:t>
+                  </w:r>
+                </w:p>
+              </w:txbxContent>
+            </v:textbox>
+          </v:oval>
+        </w:pict>
+      </w:r>
+      <w:r>
+        <w:rPr>
+          <w:noProof/>
+          <w:lang w:eastAsia="en-ZA"/>
+        </w:rPr>
+        <w:drawing>
+          <wp:anchor distT="0" distB="0" distL="114300" distR="114300" simplePos="0" relativeHeight="251660288" behindDoc="0" locked="0" layoutInCell="1" allowOverlap="1" wp14:anchorId="50094C6A" wp14:editId="0FC5519B">
             <wp:simplePos x="0" y="0"/>
             <wp:positionH relativeFrom="column">
               <wp:posOffset>2790825</wp:posOffset>
@@ -1136,14 +1254,13 @@
           </wp:anchor>
         </w:drawing>
       </w:r>
-      <w:bookmarkEnd w:id="0"/>
       <w:r>
         <w:rPr>
           <w:noProof/>
           <w:lang w:eastAsia="en-ZA"/>
         </w:rPr>
         <w:drawing>
-          <wp:anchor distT="0" distB="0" distL="114300" distR="114300" simplePos="0" relativeHeight="251688448" behindDoc="0" locked="0" layoutInCell="1" allowOverlap="1" wp14:anchorId="2427895C" wp14:editId="1BCD620B">
+          <wp:anchor distT="0" distB="0" distL="114300" distR="114300" simplePos="0" relativeHeight="251664384" behindDoc="0" locked="0" layoutInCell="1" allowOverlap="1" wp14:anchorId="1FD86BA5" wp14:editId="4CA66598">
             <wp:simplePos x="0" y="0"/>
             <wp:positionH relativeFrom="column">
               <wp:posOffset>4705350</wp:posOffset>
@@ -1211,7 +1328,7 @@
           <w:lang w:eastAsia="en-ZA"/>
         </w:rPr>
         <w:drawing>
-          <wp:anchor distT="0" distB="0" distL="114300" distR="114300" simplePos="0" relativeHeight="251693568" behindDoc="0" locked="0" layoutInCell="1" allowOverlap="1" wp14:anchorId="31370EBF" wp14:editId="283D8B8E">
+          <wp:anchor distT="0" distB="0" distL="114300" distR="114300" simplePos="0" relativeHeight="251672576" behindDoc="0" locked="0" layoutInCell="1" allowOverlap="1" wp14:anchorId="26944B17" wp14:editId="22118727">
             <wp:simplePos x="0" y="0"/>
             <wp:positionH relativeFrom="column">
               <wp:posOffset>4105275</wp:posOffset>
@@ -1279,7 +1396,7 @@
           <w:lang w:eastAsia="en-ZA"/>
         </w:rPr>
         <w:drawing>
-          <wp:anchor distT="0" distB="0" distL="114300" distR="114300" simplePos="0" relativeHeight="251691520" behindDoc="0" locked="0" layoutInCell="1" allowOverlap="1" wp14:anchorId="5C1F9C14" wp14:editId="43B38EC5">
+          <wp:anchor distT="0" distB="0" distL="114300" distR="114300" simplePos="0" relativeHeight="251668480" behindDoc="0" locked="0" layoutInCell="1" allowOverlap="1" wp14:anchorId="157A95D3" wp14:editId="1AD26B0A">
             <wp:simplePos x="0" y="0"/>
             <wp:positionH relativeFrom="column">
               <wp:posOffset>2657475</wp:posOffset>
@@ -1391,143 +1508,7 @@
           <w:lang w:eastAsia="en-ZA"/>
         </w:rPr>
         <w:drawing>
-          <wp:anchor distT="0" distB="0" distL="114300" distR="114300" simplePos="0" relativeHeight="251673088" behindDoc="0" locked="0" layoutInCell="1" allowOverlap="1" wp14:anchorId="2B9715D4" wp14:editId="5E2D2421">
-            <wp:simplePos x="0" y="0"/>
-            <wp:positionH relativeFrom="column">
-              <wp:posOffset>4352925</wp:posOffset>
-            </wp:positionH>
-            <wp:positionV relativeFrom="paragraph">
-              <wp:posOffset>8352790</wp:posOffset>
-            </wp:positionV>
-            <wp:extent cx="422910" cy="109220"/>
-            <wp:effectExtent l="0" t="0" r="0" b="0"/>
-            <wp:wrapNone/>
-            <wp:docPr id="15" name="Picture 15"/>
-            <wp:cNvGraphicFramePr>
-              <a:graphicFrameLocks xmlns:a="http://schemas.openxmlformats.org/drawingml/2006/main" noChangeAspect="1"/>
-            </wp:cNvGraphicFramePr>
-            <a:graphic xmlns:a="http://schemas.openxmlformats.org/drawingml/2006/main">
-              <a:graphicData uri="http://schemas.openxmlformats.org/drawingml/2006/picture">
-                <pic:pic xmlns:pic="http://schemas.openxmlformats.org/drawingml/2006/picture">
-                  <pic:nvPicPr>
-                    <pic:cNvPr id="0" name="Picture 6"/>
-                    <pic:cNvPicPr>
-                      <a:picLocks noChangeAspect="1" noChangeArrowheads="1"/>
-                    </pic:cNvPicPr>
-                  </pic:nvPicPr>
-                  <pic:blipFill>
-                    <a:blip r:embed="rId8">
-                      <a:extLst>
-                        <a:ext uri="{28A0092B-C50C-407E-A947-70E740481C1C}">
-                          <a14:useLocalDpi xmlns:a14="http://schemas.microsoft.com/office/drawing/2010/main" val="0"/>
-                        </a:ext>
-                      </a:extLst>
-                    </a:blip>
-                    <a:srcRect/>
-                    <a:stretch>
-                      <a:fillRect/>
-                    </a:stretch>
-                  </pic:blipFill>
-                  <pic:spPr bwMode="auto">
-                    <a:xfrm>
-                      <a:off x="0" y="0"/>
-                      <a:ext cx="422910" cy="109220"/>
-                    </a:xfrm>
-                    <a:prstGeom prst="rect">
-                      <a:avLst/>
-                    </a:prstGeom>
-                    <a:noFill/>
-                    <a:ln>
-                      <a:noFill/>
-                    </a:ln>
-                  </pic:spPr>
-                </pic:pic>
-              </a:graphicData>
-            </a:graphic>
-            <wp14:sizeRelH relativeFrom="page">
-              <wp14:pctWidth>0</wp14:pctWidth>
-            </wp14:sizeRelH>
-            <wp14:sizeRelV relativeFrom="page">
-              <wp14:pctHeight>0</wp14:pctHeight>
-            </wp14:sizeRelV>
-          </wp:anchor>
-        </w:drawing>
-      </w:r>
-      <w:r>
-        <w:rPr>
-          <w:noProof/>
-          <w:lang w:eastAsia="en-ZA"/>
-        </w:rPr>
-        <w:drawing>
-          <wp:anchor distT="0" distB="0" distL="114300" distR="114300" simplePos="0" relativeHeight="251664896" behindDoc="0" locked="0" layoutInCell="1" allowOverlap="1" wp14:anchorId="04CFF616" wp14:editId="39205347">
-            <wp:simplePos x="0" y="0"/>
-            <wp:positionH relativeFrom="column">
-              <wp:posOffset>4371975</wp:posOffset>
-            </wp:positionH>
-            <wp:positionV relativeFrom="paragraph">
-              <wp:posOffset>7781290</wp:posOffset>
-            </wp:positionV>
-            <wp:extent cx="422910" cy="109220"/>
-            <wp:effectExtent l="0" t="0" r="0" b="0"/>
-            <wp:wrapNone/>
-            <wp:docPr id="14" name="Picture 14"/>
-            <wp:cNvGraphicFramePr>
-              <a:graphicFrameLocks xmlns:a="http://schemas.openxmlformats.org/drawingml/2006/main" noChangeAspect="1"/>
-            </wp:cNvGraphicFramePr>
-            <a:graphic xmlns:a="http://schemas.openxmlformats.org/drawingml/2006/main">
-              <a:graphicData uri="http://schemas.openxmlformats.org/drawingml/2006/picture">
-                <pic:pic xmlns:pic="http://schemas.openxmlformats.org/drawingml/2006/picture">
-                  <pic:nvPicPr>
-                    <pic:cNvPr id="0" name="Picture 6"/>
-                    <pic:cNvPicPr>
-                      <a:picLocks noChangeAspect="1" noChangeArrowheads="1"/>
-                    </pic:cNvPicPr>
-                  </pic:nvPicPr>
-                  <pic:blipFill>
-                    <a:blip r:embed="rId8">
-                      <a:extLst>
-                        <a:ext uri="{28A0092B-C50C-407E-A947-70E740481C1C}">
-                          <a14:useLocalDpi xmlns:a14="http://schemas.microsoft.com/office/drawing/2010/main" val="0"/>
-                        </a:ext>
-                      </a:extLst>
-                    </a:blip>
-                    <a:srcRect/>
-                    <a:stretch>
-                      <a:fillRect/>
-                    </a:stretch>
-                  </pic:blipFill>
-                  <pic:spPr bwMode="auto">
-                    <a:xfrm>
-                      <a:off x="0" y="0"/>
-                      <a:ext cx="422910" cy="109220"/>
-                    </a:xfrm>
-                    <a:prstGeom prst="rect">
-                      <a:avLst/>
-                    </a:prstGeom>
-                    <a:noFill/>
-                    <a:ln>
-                      <a:noFill/>
-                    </a:ln>
-                  </pic:spPr>
-                </pic:pic>
-              </a:graphicData>
-            </a:graphic>
-            <wp14:sizeRelH relativeFrom="page">
-              <wp14:pctWidth>0</wp14:pctWidth>
-            </wp14:sizeRelH>
-            <wp14:sizeRelV relativeFrom="page">
-              <wp14:pctHeight>0</wp14:pctHeight>
-            </wp14:sizeRelV>
-          </wp:anchor>
-        </w:drawing>
-      </w:r>
-      <w:r>
-        <w:rPr>
-          <w:noProof/>
-          <w:lang w:eastAsia="en-ZA"/>
-        </w:rPr>
-        <w:drawing>
-          <wp:anchor distT="0" distB="0" distL="114300" distR="114300" simplePos="0" relativeHeight="251683328" behindDoc="0" locked="0" layoutInCell="1" allowOverlap="1" wp14:anchorId="0E3311D3" wp14:editId="583F941B">
+          <wp:anchor distT="0" distB="0" distL="114300" distR="114300" simplePos="0" relativeHeight="251656192" behindDoc="0" locked="0" layoutInCell="1" allowOverlap="1" wp14:anchorId="0E3311D3" wp14:editId="583F941B">
             <wp:simplePos x="0" y="0"/>
             <wp:positionH relativeFrom="column">
               <wp:posOffset>4324350</wp:posOffset>
@@ -1688,30 +1669,8 @@
           <w:noProof/>
           <w:lang w:eastAsia="en-ZA"/>
         </w:rPr>
-        <w:pict>
-          <v:shape id="_x0000_s1227" type="#_x0000_t34" style="position:absolute;margin-left:73.55pt;margin-top:286.85pt;width:506.25pt;height:162pt;rotation:270;z-index:251696640;mso-position-horizontal-relative:text;mso-position-vertical-relative:text" o:connectortype="elbow" adj="14,-92700,-13555">
-            <v:stroke endarrow="block"/>
-          </v:shape>
-        </w:pict>
-      </w:r>
-      <w:r>
-        <w:rPr>
-          <w:noProof/>
-          <w:lang w:eastAsia="en-ZA"/>
-        </w:rPr>
-        <w:pict>
-          <v:shape id="_x0000_s1226" type="#_x0000_t34" style="position:absolute;margin-left:-4.3pt;margin-top:253.25pt;width:549.75pt;height:274.2pt;rotation:270;z-index:251693568;mso-position-horizontal-relative:text;mso-position-vertical-relative:text" o:connectortype="elbow" adj="-18,-58254,-8074">
-            <v:stroke endarrow="block"/>
-          </v:shape>
-        </w:pict>
-      </w:r>
-      <w:r>
-        <w:rPr>
-          <w:noProof/>
-          <w:lang w:eastAsia="en-ZA"/>
-        </w:rPr>
         <w:drawing>
-          <wp:anchor distT="0" distB="0" distL="114300" distR="114300" simplePos="0" relativeHeight="251645440" behindDoc="0" locked="0" layoutInCell="1" allowOverlap="1" wp14:anchorId="53E924E7" wp14:editId="3239A023">
+          <wp:anchor distT="0" distB="0" distL="114300" distR="114300" simplePos="0" relativeHeight="251645952" behindDoc="0" locked="0" layoutInCell="1" allowOverlap="1" wp14:anchorId="53E924E7" wp14:editId="3239A023">
             <wp:simplePos x="0" y="0"/>
             <wp:positionH relativeFrom="column">
               <wp:posOffset>-523875</wp:posOffset>
@@ -1779,7 +1738,7 @@
           <w:lang w:eastAsia="en-ZA"/>
         </w:rPr>
         <w:drawing>
-          <wp:anchor distT="0" distB="0" distL="114300" distR="114300" simplePos="0" relativeHeight="251653632" behindDoc="0" locked="0" layoutInCell="1" allowOverlap="1" wp14:anchorId="67C13FF8" wp14:editId="7BC00474">
+          <wp:anchor distT="0" distB="0" distL="114300" distR="114300" simplePos="0" relativeHeight="251648000" behindDoc="0" locked="0" layoutInCell="1" allowOverlap="1" wp14:anchorId="67C13FF8" wp14:editId="7BC00474">
             <wp:simplePos x="0" y="0"/>
             <wp:positionH relativeFrom="column">
               <wp:posOffset>-355600</wp:posOffset>
@@ -1902,7 +1861,7 @@
           <w:lang w:eastAsia="en-ZA"/>
         </w:rPr>
         <w:drawing>
-          <wp:anchor distT="0" distB="0" distL="114300" distR="114300" simplePos="0" relativeHeight="251640320" behindDoc="0" locked="0" layoutInCell="1" allowOverlap="1" wp14:anchorId="1077BD8B" wp14:editId="5CAF4A72">
+          <wp:anchor distT="0" distB="0" distL="114300" distR="114300" simplePos="0" relativeHeight="251643904" behindDoc="0" locked="0" layoutInCell="1" allowOverlap="1" wp14:anchorId="1077BD8B" wp14:editId="5CAF4A72">
             <wp:simplePos x="0" y="0"/>
             <wp:positionH relativeFrom="column">
               <wp:posOffset>-485775</wp:posOffset>
@@ -1970,85 +1929,9 @@
           <w:lang w:eastAsia="en-ZA"/>
         </w:rPr>
         <w:pict>
-          <v:shape id="_x0000_s1221" type="#_x0000_t32" style="position:absolute;margin-left:-35.25pt;margin-top:612.5pt;width:67.35pt;height:49.7pt;z-index:251690496;mso-position-horizontal-relative:text;mso-position-vertical-relative:text" o:connectortype="straight">
-            <v:stroke endarrow="block"/>
-          </v:shape>
-        </w:pict>
-      </w:r>
-      <w:r>
-        <w:rPr>
-          <w:noProof/>
-          <w:lang w:eastAsia="en-ZA"/>
-        </w:rPr>
-        <w:pict>
-          <v:shape id="_x0000_s1220" type="#_x0000_t32" style="position:absolute;margin-left:-35.25pt;margin-top:611.65pt;width:181.35pt;height:9.3pt;z-index:251689472;mso-position-horizontal-relative:text;mso-position-vertical-relative:text" o:connectortype="straight">
-            <v:stroke endarrow="block"/>
-          </v:shape>
-        </w:pict>
-      </w:r>
-      <w:r>
-        <w:rPr>
-          <w:noProof/>
-          <w:lang w:eastAsia="en-ZA"/>
-        </w:rPr>
-        <w:pict>
           <v:shape id="_x0000_s1219" type="#_x0000_t32" style="position:absolute;margin-left:-36pt;margin-top:584.2pt;width:68.1pt;height:27.45pt;flip:y;z-index:251688448;mso-position-horizontal-relative:text;mso-position-vertical-relative:text" o:connectortype="straight">
             <v:stroke endarrow="block"/>
           </v:shape>
-        </w:pict>
-      </w:r>
-      <w:r>
-        <w:rPr>
-          <w:noProof/>
-          <w:lang w:eastAsia="en-ZA"/>
-        </w:rPr>
-        <w:pict>
-          <v:oval id="_x0000_s1218" style="position:absolute;margin-left:146.1pt;margin-top:601.1pt;width:99.6pt;height:39.35pt;z-index:251687424;mso-position-horizontal-relative:text;mso-position-vertical-relative:text">
-            <v:textbox>
-              <w:txbxContent>
-                <w:p>
-                  <w:pPr>
-                    <w:rPr>
-                      <w:sz w:val="18"/>
-                    </w:rPr>
-                  </w:pPr>
-                  <w:r>
-                    <w:rPr>
-                      <w:sz w:val="18"/>
-                    </w:rPr>
-                    <w:t>1.2 Update    User</w:t>
-                  </w:r>
-                </w:p>
-              </w:txbxContent>
-            </v:textbox>
-          </v:oval>
-        </w:pict>
-      </w:r>
-      <w:r>
-        <w:rPr>
-          <w:noProof/>
-          <w:lang w:eastAsia="en-ZA"/>
-        </w:rPr>
-        <w:pict>
-          <v:oval id="_x0000_s1217" style="position:absolute;margin-left:32.85pt;margin-top:643.1pt;width:99.6pt;height:39.35pt;z-index:251686400;mso-position-horizontal-relative:text;mso-position-vertical-relative:text">
-            <v:textbox>
-              <w:txbxContent>
-                <w:p>
-                  <w:pPr>
-                    <w:rPr>
-                      <w:sz w:val="18"/>
-                    </w:rPr>
-                  </w:pPr>
-                  <w:r>
-                    <w:rPr>
-                      <w:sz w:val="18"/>
-                    </w:rPr>
-                    <w:t>1.2 Update    User</w:t>
-                  </w:r>
-                </w:p>
-              </w:txbxContent>
-            </v:textbox>
-          </v:oval>
         </w:pict>
       </w:r>
       <w:r>
@@ -2070,7 +1953,19 @@
                     <w:rPr>
                       <w:sz w:val="18"/>
                     </w:rPr>
-                    <w:t>1.2 Update    User</w:t>
+                    <w:t>4.1</w:t>
+                  </w:r>
+                  <w:r>
+                    <w:rPr>
+                      <w:sz w:val="18"/>
+                    </w:rPr>
+                    <w:t xml:space="preserve"> </w:t>
+                  </w:r>
+                  <w:r>
+                    <w:rPr>
+                      <w:sz w:val="18"/>
+                    </w:rPr>
+                    <w:t>Create Author</w:t>
                   </w:r>
                 </w:p>
               </w:txbxContent>
@@ -2123,7 +2018,7 @@
           <w:lang w:eastAsia="en-ZA"/>
         </w:rPr>
         <w:drawing>
-          <wp:anchor distT="0" distB="0" distL="114300" distR="114300" simplePos="0" relativeHeight="251634176" behindDoc="0" locked="0" layoutInCell="1" allowOverlap="1" wp14:anchorId="7D9203C9" wp14:editId="65A834F2">
+          <wp:anchor distT="0" distB="0" distL="114300" distR="114300" simplePos="0" relativeHeight="251620864" behindDoc="0" locked="0" layoutInCell="1" allowOverlap="1" wp14:anchorId="7D9203C9" wp14:editId="65A834F2">
             <wp:simplePos x="0" y="0"/>
             <wp:positionH relativeFrom="column">
               <wp:posOffset>4036237</wp:posOffset>
@@ -2191,7 +2086,7 @@
           <w:lang w:eastAsia="en-ZA"/>
         </w:rPr>
         <w:drawing>
-          <wp:anchor distT="0" distB="0" distL="114300" distR="114300" simplePos="0" relativeHeight="251631104" behindDoc="0" locked="0" layoutInCell="1" allowOverlap="1" wp14:anchorId="199B2EA5" wp14:editId="71593DA4">
+          <wp:anchor distT="0" distB="0" distL="114300" distR="114300" simplePos="0" relativeHeight="251619840" behindDoc="0" locked="0" layoutInCell="1" allowOverlap="1" wp14:anchorId="199B2EA5" wp14:editId="71593DA4">
             <wp:simplePos x="0" y="0"/>
             <wp:positionH relativeFrom="column">
               <wp:posOffset>3390617</wp:posOffset>
@@ -2259,7 +2154,7 @@
           <w:lang w:eastAsia="en-ZA"/>
         </w:rPr>
         <w:drawing>
-          <wp:anchor distT="0" distB="0" distL="114300" distR="114300" simplePos="0" relativeHeight="251629056" behindDoc="0" locked="0" layoutInCell="1" allowOverlap="1" wp14:anchorId="079EA448" wp14:editId="6C11209E">
+          <wp:anchor distT="0" distB="0" distL="114300" distR="114300" simplePos="0" relativeHeight="251618816" behindDoc="0" locked="0" layoutInCell="1" allowOverlap="1" wp14:anchorId="079EA448" wp14:editId="6C11209E">
             <wp:simplePos x="0" y="0"/>
             <wp:positionH relativeFrom="column">
               <wp:posOffset>3377019</wp:posOffset>
@@ -2327,7 +2222,7 @@
           <w:lang w:eastAsia="en-ZA"/>
         </w:rPr>
         <w:drawing>
-          <wp:anchor distT="0" distB="0" distL="114300" distR="114300" simplePos="0" relativeHeight="251627008" behindDoc="0" locked="0" layoutInCell="1" allowOverlap="1" wp14:anchorId="681D2BA8" wp14:editId="4220B95A">
+          <wp:anchor distT="0" distB="0" distL="114300" distR="114300" simplePos="0" relativeHeight="251617792" behindDoc="0" locked="0" layoutInCell="1" allowOverlap="1" wp14:anchorId="681D2BA8" wp14:editId="4220B95A">
             <wp:simplePos x="0" y="0"/>
             <wp:positionH relativeFrom="column">
               <wp:posOffset>2763296</wp:posOffset>
@@ -2395,7 +2290,7 @@
           <w:lang w:eastAsia="en-ZA"/>
         </w:rPr>
         <w:drawing>
-          <wp:anchor distT="0" distB="0" distL="114300" distR="114300" simplePos="0" relativeHeight="251624960" behindDoc="0" locked="0" layoutInCell="1" allowOverlap="1" wp14:anchorId="7C738C0E" wp14:editId="77D0F788">
+          <wp:anchor distT="0" distB="0" distL="114300" distR="114300" simplePos="0" relativeHeight="251616768" behindDoc="0" locked="0" layoutInCell="1" allowOverlap="1" wp14:anchorId="7C738C0E" wp14:editId="77D0F788">
             <wp:simplePos x="0" y="0"/>
             <wp:positionH relativeFrom="column">
               <wp:posOffset>2603808</wp:posOffset>
@@ -2463,7 +2358,7 @@
           <w:lang w:eastAsia="en-ZA"/>
         </w:rPr>
         <w:drawing>
-          <wp:anchor distT="0" distB="0" distL="114300" distR="114300" simplePos="0" relativeHeight="251622912" behindDoc="0" locked="0" layoutInCell="1" allowOverlap="1" wp14:anchorId="26B525C0" wp14:editId="0E760EA5">
+          <wp:anchor distT="0" distB="0" distL="114300" distR="114300" simplePos="0" relativeHeight="251615744" behindDoc="0" locked="0" layoutInCell="1" allowOverlap="1" wp14:anchorId="26B525C0" wp14:editId="0E760EA5">
             <wp:simplePos x="0" y="0"/>
             <wp:positionH relativeFrom="column">
               <wp:posOffset>3022600</wp:posOffset>
@@ -2531,7 +2426,7 @@
           <w:lang w:eastAsia="en-ZA"/>
         </w:rPr>
         <w:drawing>
-          <wp:anchor distT="0" distB="0" distL="114300" distR="114300" simplePos="0" relativeHeight="251654656" behindDoc="0" locked="0" layoutInCell="1" allowOverlap="1" wp14:anchorId="0329B079" wp14:editId="7163D6D0">
+          <wp:anchor distT="0" distB="0" distL="114300" distR="114300" simplePos="0" relativeHeight="251624960" behindDoc="0" locked="0" layoutInCell="1" allowOverlap="1" wp14:anchorId="0329B079" wp14:editId="7163D6D0">
             <wp:simplePos x="0" y="0"/>
             <wp:positionH relativeFrom="column">
               <wp:posOffset>-468630</wp:posOffset>
@@ -3109,7 +3004,7 @@
           <w:lang w:eastAsia="en-ZA"/>
         </w:rPr>
         <w:pict>
-          <v:rect id="_x0000_s1148" style="position:absolute;margin-left:-13.25pt;margin-top:-20.3pt;width:507.45pt;height:744.55pt;z-index:251633152;mso-position-horizontal-relative:text;mso-position-vertical-relative:text">
+          <v:rect id="_x0000_s1148" style="position:absolute;margin-left:-13.25pt;margin-top:-20.3pt;width:507.45pt;height:744.55pt;z-index:251607549;mso-position-horizontal-relative:text;mso-position-vertical-relative:text">
             <v:textbox>
               <w:txbxContent>
                 <w:p>
@@ -3146,7 +3041,7 @@
           <w:lang w:eastAsia="en-ZA"/>
         </w:rPr>
         <w:pict>
-          <v:rect id="_x0000_s1152" style="position:absolute;margin-left:-2.95pt;margin-top:534.45pt;width:475.85pt;height:165.25pt;z-index:251637248;mso-position-horizontal-relative:text;mso-position-vertical-relative:text">
+          <v:rect id="_x0000_s1152" style="position:absolute;margin-left:-2.95pt;margin-top:534.45pt;width:475.85pt;height:165.25pt;z-index:251611646;mso-position-horizontal-relative:text;mso-position-vertical-relative:text">
             <v:textbox>
               <w:txbxContent>
                 <w:p>
@@ -3165,7 +3060,7 @@
           <w:lang w:eastAsia="en-ZA"/>
         </w:rPr>
         <w:pict>
-          <v:rect id="_x0000_s1151" style="position:absolute;margin-left:-2.95pt;margin-top:357.7pt;width:475.85pt;height:162pt;z-index:251636224;mso-position-horizontal-relative:text;mso-position-vertical-relative:text">
+          <v:rect id="_x0000_s1151" style="position:absolute;margin-left:-2.95pt;margin-top:357.7pt;width:475.85pt;height:162pt;z-index:251610622;mso-position-horizontal-relative:text;mso-position-vertical-relative:text">
             <v:textbox>
               <w:txbxContent>
                 <w:p>
@@ -3184,7 +3079,7 @@
           <w:lang w:eastAsia="en-ZA"/>
         </w:rPr>
         <w:pict>
-          <v:rect id="_x0000_s1150" style="position:absolute;margin-left:-2.95pt;margin-top:184.3pt;width:475.85pt;height:157.05pt;z-index:251635200;mso-position-horizontal-relative:text;mso-position-vertical-relative:text">
+          <v:rect id="_x0000_s1150" style="position:absolute;margin-left:-2.95pt;margin-top:184.3pt;width:475.85pt;height:157.05pt;z-index:251609598;mso-position-horizontal-relative:text;mso-position-vertical-relative:text">
             <v:textbox>
               <w:txbxContent>
                 <w:p>
@@ -3203,7 +3098,7 @@
           <w:lang w:eastAsia="en-ZA"/>
         </w:rPr>
         <w:pict>
-          <v:rect id="_x0000_s1149" style="position:absolute;margin-left:-2.95pt;margin-top:14.05pt;width:475.85pt;height:155.45pt;z-index:251634176;mso-position-horizontal-relative:text;mso-position-vertical-relative:text">
+          <v:rect id="_x0000_s1149" style="position:absolute;margin-left:-2.95pt;margin-top:14.05pt;width:475.85pt;height:155.45pt;z-index:251608574;mso-position-horizontal-relative:text;mso-position-vertical-relative:text">
             <v:textbox>
               <w:txbxContent>
                 <w:p>

</xml_diff>